<commit_message>
corrected error in e-mail name pointed out by Bill Peavy
</commit_message>
<xml_diff>
--- a/usafa-1965.org-web-site-flyer.docx
+++ b/usafa-1965.org-web-site-flyer.docx
@@ -827,7 +827,7 @@
             <w:sz w:val="24"/>
             <w:szCs w:val="24"/>
           </w:rPr>
-          <w:t>ton.browder@gmail.com</w:t>
+          <w:t>tom.browder@gmail.com</w:t>
         </w:r>
       </w:hyperlink>
       <w:r>
@@ -835,7 +835,14 @@
           <w:sz w:val="24"/>
           <w:szCs w:val="24"/>
         </w:rPr>
-        <w:t>; Staying at the Antlers.</w:t>
+        <w:t>; s</w:t>
+      </w:r>
+      <w:r>
+        <w:rPr>
+          <w:sz w:val="24"/>
+          <w:szCs w:val="24"/>
+        </w:rPr>
+        <w:t>taying at the Antlers.</w:t>
       </w:r>
     </w:p>
     <w:sectPr>

</xml_diff>

<commit_message>
change description of certificates
</commit_message>
<xml_diff>
--- a/usafa-1965.org-web-site-flyer.docx
+++ b/usafa-1965.org-web-site-flyer.docx
@@ -570,31 +570,47 @@
           <w:sz w:val="24"/>
           <w:szCs w:val="24"/>
         </w:rPr>
-        <w:t>digital encrypted c</w:t>
-      </w:r>
-      <w:r>
-        <w:rPr>
-          <w:rFonts w:eastAsia="Times New Roman" w:cstheme="minorHAnsi"/>
-          <w:sz w:val="24"/>
-          <w:szCs w:val="24"/>
-        </w:rPr>
-        <w:t>ertificates available through on</w:t>
-      </w:r>
-      <w:r>
-        <w:rPr>
-          <w:rFonts w:eastAsia="Times New Roman" w:cstheme="minorHAnsi"/>
-          <w:sz w:val="24"/>
-          <w:szCs w:val="24"/>
-        </w:rPr>
-        <w:t>e</w:t>
-      </w:r>
-      <w:r>
-        <w:rPr>
-          <w:rFonts w:eastAsia="Times New Roman" w:cstheme="minorHAnsi"/>
-          <w:sz w:val="24"/>
-          <w:szCs w:val="24"/>
-        </w:rPr>
-        <w:t xml:space="preserve"> of your CS site reps.</w:t>
+        <w:t xml:space="preserve">digital encrypted </w:t>
+      </w:r>
+      <w:r>
+        <w:rPr>
+          <w:rFonts w:eastAsia="Times New Roman" w:cstheme="minorHAnsi"/>
+          <w:sz w:val="24"/>
+          <w:szCs w:val="24"/>
+        </w:rPr>
+        <w:t xml:space="preserve">client </w:t>
+      </w:r>
+      <w:r>
+        <w:rPr>
+          <w:rFonts w:eastAsia="Times New Roman" w:cstheme="minorHAnsi"/>
+          <w:sz w:val="24"/>
+          <w:szCs w:val="24"/>
+        </w:rPr>
+        <w:t>c</w:t>
+      </w:r>
+      <w:r>
+        <w:rPr>
+          <w:rFonts w:eastAsia="Times New Roman" w:cstheme="minorHAnsi"/>
+          <w:sz w:val="24"/>
+          <w:szCs w:val="24"/>
+        </w:rPr>
+        <w:t xml:space="preserve">ertificates </w:t>
+      </w:r>
+      <w:r>
+        <w:rPr>
+          <w:rFonts w:eastAsia="Times New Roman" w:cstheme="minorHAnsi"/>
+          <w:sz w:val="24"/>
+          <w:szCs w:val="24"/>
+        </w:rPr>
+        <w:t xml:space="preserve">available from </w:t>
+      </w:r>
+      <w:r>
+        <w:rPr>
+          <w:rFonts w:eastAsia="Times New Roman" w:cstheme="minorHAnsi"/>
+          <w:sz w:val="24"/>
+          <w:szCs w:val="24"/>
+        </w:rPr>
+        <w:t>CS site reps.</w:t>
       </w:r>
     </w:p>
     <w:p>

</xml_diff>

<commit_message>
incorporated all comments, added some bits, sent back for comment
</commit_message>
<xml_diff>
--- a/usafa-1965.org-web-site-flyer.docx
+++ b/usafa-1965.org-web-site-flyer.docx
@@ -14,271 +14,324 @@
       <w:r>
         <w:rPr>
           <w:b/>
+          <w:sz w:val="52"/>
+          <w:szCs w:val="52"/>
+        </w:rPr>
+        <w:t>USAFA Class of 1965</w:t>
+      </w:r>
+      <w:r>
+        <w:rPr>
+          <w:b/>
+          <w:sz w:val="52"/>
+          <w:szCs w:val="52"/>
+        </w:rPr>
+        <w:br/>
+      </w:r>
+      <w:r>
+        <w:rPr>
+          <w:b/>
+          <w:sz w:val="52"/>
+          <w:szCs w:val="52"/>
+        </w:rPr>
+        <w:t xml:space="preserve">Official </w:t>
+      </w:r>
+      <w:r>
+        <w:rPr>
+          <w:b/>
+          <w:sz w:val="52"/>
+          <w:szCs w:val="52"/>
+        </w:rPr>
+        <w:t>Web Site</w:t>
+      </w:r>
+      <w:r>
+        <w:rPr>
+          <w:b/>
           <w:sz w:val="56"/>
           <w:szCs w:val="56"/>
         </w:rPr>
-        <w:t>USAFA Class of 1965</w:t>
-      </w:r>
-      <w:r>
-        <w:rPr>
-          <w:b/>
-          <w:sz w:val="56"/>
-          <w:szCs w:val="56"/>
-        </w:rPr>
         <w:br/>
       </w:r>
       <w:r>
         <w:rPr>
-          <w:b/>
-          <w:sz w:val="56"/>
-          <w:szCs w:val="56"/>
-        </w:rPr>
-        <w:t xml:space="preserve">Official </w:t>
-      </w:r>
-      <w:r>
-        <w:rPr>
-          <w:b/>
-          <w:sz w:val="56"/>
-          <w:szCs w:val="56"/>
-        </w:rPr>
-        <w:t>Web Site</w:t>
-      </w:r>
-      <w:r>
-        <w:rPr>
-          <w:b/>
-          <w:sz w:val="56"/>
-          <w:szCs w:val="56"/>
-        </w:rPr>
-        <w:br/>
-      </w:r>
-      <w:hyperlink r:id="rId5" w:history="1">
-        <w:r>
-          <w:rPr>
-            <w:rStyle w:val="Hyperlink"/>
-            <w:rFonts w:ascii="Courier New" w:hAnsi="Courier New" w:cs="Courier New"/>
-            <w:b/>
-            <w:sz w:val="40"/>
-            <w:szCs w:val="40"/>
-          </w:rPr>
-          <w:t>https://usafa-1965.org</w:t>
-        </w:r>
-      </w:hyperlink>
+          <w:rFonts w:ascii="Courier New" w:hAnsi="Courier New" w:cs="Courier New"/>
+          <w:b/>
+          <w:sz w:val="36"/>
+          <w:szCs w:val="36"/>
+        </w:rPr>
+        <w:t>&lt;</w:t>
+      </w:r>
+      <w:r>
+        <w:rPr>
+          <w:rFonts w:ascii="Courier New" w:hAnsi="Courier New" w:cs="Courier New"/>
+          <w:b/>
+          <w:sz w:val="36"/>
+          <w:szCs w:val="36"/>
+        </w:rPr>
+        <w:t>https://usafa-1965.org</w:t>
+      </w:r>
+      <w:r>
+        <w:rPr>
+          <w:rFonts w:ascii="Courier New" w:hAnsi="Courier New" w:cs="Courier New"/>
+          <w:b/>
+          <w:sz w:val="36"/>
+          <w:szCs w:val="36"/>
+        </w:rPr>
+        <w:t>&gt;</w:t>
+      </w:r>
     </w:p>
     <w:p>
       <w:pPr>
         <w:rPr>
-          <w:rFonts w:cstheme="minorHAnsi"/>
-          <w:sz w:val="24"/>
-          <w:szCs w:val="24"/>
-        </w:rPr>
-      </w:pPr>
-      <w:r>
-        <w:rPr>
-          <w:rFonts w:cstheme="minorHAnsi"/>
-          <w:b/>
-          <w:sz w:val="24"/>
-          <w:szCs w:val="24"/>
+          <w:rFonts w:eastAsia="Times New Roman" w:cstheme="minorHAnsi"/>
+        </w:rPr>
+      </w:pPr>
+      <w:r>
+        <w:rPr>
+          <w:rFonts w:cstheme="minorHAnsi"/>
+          <w:b/>
           <w:u w:val="single"/>
         </w:rPr>
-        <w:t>Invitation</w:t>
-      </w:r>
-      <w:r>
-        <w:rPr>
-          <w:rFonts w:cstheme="minorHAnsi"/>
-          <w:b/>
-          <w:sz w:val="24"/>
-          <w:szCs w:val="24"/>
-          <w:u w:val="single"/>
-        </w:rPr>
-        <w:t xml:space="preserve"> 1</w:t>
-      </w:r>
-      <w:r>
-        <w:rPr>
-          <w:rFonts w:cstheme="minorHAnsi"/>
-          <w:sz w:val="24"/>
-          <w:szCs w:val="24"/>
-        </w:rPr>
-        <w:t xml:space="preserve">  </w:t>
-      </w:r>
-      <w:r>
-        <w:rPr>
-          <w:rFonts w:cstheme="minorHAnsi"/>
-          <w:sz w:val="24"/>
-          <w:szCs w:val="24"/>
-        </w:rPr>
-        <w:t xml:space="preserve">All </w:t>
-      </w:r>
-      <w:r>
-        <w:rPr>
-          <w:rFonts w:cstheme="minorHAnsi"/>
-          <w:sz w:val="24"/>
-          <w:szCs w:val="24"/>
-        </w:rPr>
-        <w:t xml:space="preserve">classmates and friends </w:t>
-      </w:r>
-      <w:r>
-        <w:rPr>
-          <w:rFonts w:cstheme="minorHAnsi"/>
-          <w:sz w:val="24"/>
-          <w:szCs w:val="24"/>
-        </w:rPr>
-        <w:t>are invited to</w:t>
-      </w:r>
-      <w:r>
-        <w:rPr>
-          <w:rFonts w:cstheme="minorHAnsi"/>
-          <w:sz w:val="24"/>
-          <w:szCs w:val="24"/>
-        </w:rPr>
-        <w:t xml:space="preserve"> </w:t>
-      </w:r>
-      <w:r>
-        <w:rPr>
-          <w:rFonts w:cstheme="minorHAnsi"/>
-          <w:sz w:val="24"/>
-          <w:szCs w:val="24"/>
-        </w:rPr>
-        <w:t xml:space="preserve">regularly </w:t>
-      </w:r>
-      <w:r>
-        <w:rPr>
-          <w:rFonts w:cstheme="minorHAnsi"/>
-          <w:sz w:val="24"/>
-          <w:szCs w:val="24"/>
-        </w:rPr>
-        <w:t xml:space="preserve">visit the USAFA Class of 1965 </w:t>
-      </w:r>
-      <w:r>
-        <w:rPr>
-          <w:rFonts w:cstheme="minorHAnsi"/>
-          <w:sz w:val="24"/>
-          <w:szCs w:val="24"/>
-        </w:rPr>
-        <w:t>web site listed above</w:t>
-      </w:r>
-      <w:r>
-        <w:rPr>
-          <w:rFonts w:cstheme="minorHAnsi"/>
-          <w:sz w:val="24"/>
-          <w:szCs w:val="24"/>
-        </w:rPr>
-        <w:t xml:space="preserve"> (note the hyphen between the ‘a’ and the ‘1’)</w:t>
-      </w:r>
-      <w:r>
-        <w:rPr>
-          <w:rFonts w:cstheme="minorHAnsi"/>
-          <w:sz w:val="24"/>
-          <w:szCs w:val="24"/>
-        </w:rPr>
-        <w:t>.</w:t>
+        <w:t>What</w:t>
+      </w:r>
+      <w:r>
+        <w:rPr>
+          <w:rFonts w:cstheme="minorHAnsi"/>
+        </w:rPr>
+        <w:t xml:space="preserve">   </w:t>
+      </w:r>
+      <w:r>
+        <w:rPr>
+          <w:rFonts w:eastAsia="Times New Roman" w:cstheme="minorHAnsi"/>
+        </w:rPr>
+        <w:t xml:space="preserve">The USAFA Class of 1965 web site is a site dedicated to all the members of the USAFA Class of 1965 who started with us as we entered the Cadet Wing in August 1961.  It aims to provide a central place to find the latest contact data on all living classmates whether they are members of the AOG or not and whether they graduated or not.  Other aims are to provide a repository for class artifacts and memorabilia and to act as a heritage site for our descendants. </w:t>
       </w:r>
     </w:p>
     <w:p>
       <w:pPr>
         <w:rPr>
           <w:rFonts w:cstheme="minorHAnsi"/>
-          <w:b/>
-          <w:sz w:val="24"/>
-          <w:szCs w:val="24"/>
+        </w:rPr>
+      </w:pPr>
+      <w:r>
+        <w:rPr>
+          <w:rFonts w:cstheme="minorHAnsi"/>
+          <w:b/>
           <w:u w:val="single"/>
         </w:rPr>
-      </w:pPr>
-      <w:r>
-        <w:rPr>
-          <w:rFonts w:cstheme="minorHAnsi"/>
-          <w:b/>
-          <w:sz w:val="24"/>
-          <w:szCs w:val="24"/>
+        <w:t>Invitation</w:t>
+      </w:r>
+      <w:r>
+        <w:rPr>
+          <w:rFonts w:cstheme="minorHAnsi"/>
+          <w:b/>
           <w:u w:val="single"/>
         </w:rPr>
-        <w:t xml:space="preserve">Invitation </w:t>
-      </w:r>
-      <w:proofErr w:type="gramStart"/>
-      <w:r>
-        <w:rPr>
-          <w:rFonts w:cstheme="minorHAnsi"/>
-          <w:b/>
-          <w:sz w:val="24"/>
-          <w:szCs w:val="24"/>
-          <w:u w:val="single"/>
-        </w:rPr>
-        <w:t>2</w:t>
-      </w:r>
-      <w:r>
-        <w:rPr>
-          <w:rFonts w:cstheme="minorHAnsi"/>
-          <w:sz w:val="24"/>
-          <w:szCs w:val="24"/>
-        </w:rPr>
-        <w:t xml:space="preserve">  All</w:t>
-      </w:r>
-      <w:proofErr w:type="gramEnd"/>
-      <w:r>
-        <w:rPr>
-          <w:rFonts w:cstheme="minorHAnsi"/>
-          <w:sz w:val="24"/>
-          <w:szCs w:val="24"/>
-        </w:rPr>
-        <w:t xml:space="preserve"> classmates are invited to give a short (30-60 sec) video message to the class for eventual posting on the web site.  See Tom Browder (contact data at the end) if you want to participate.   (Family members are encouraged to accompany you.) </w:t>
+        <w:t xml:space="preserve"> 1</w:t>
+      </w:r>
+      <w:r>
+        <w:rPr>
+          <w:rFonts w:cstheme="minorHAnsi"/>
+        </w:rPr>
+        <w:t xml:space="preserve">  </w:t>
+      </w:r>
+      <w:r>
+        <w:rPr>
+          <w:rFonts w:cstheme="minorHAnsi"/>
+        </w:rPr>
+        <w:t xml:space="preserve">All </w:t>
+      </w:r>
+      <w:r>
+        <w:rPr>
+          <w:rFonts w:cstheme="minorHAnsi"/>
+        </w:rPr>
+        <w:t xml:space="preserve">classmates and friends </w:t>
+      </w:r>
+      <w:r>
+        <w:rPr>
+          <w:rFonts w:cstheme="minorHAnsi"/>
+        </w:rPr>
+        <w:t>are invited to</w:t>
+      </w:r>
+      <w:r>
+        <w:rPr>
+          <w:rFonts w:cstheme="minorHAnsi"/>
+        </w:rPr>
+        <w:t xml:space="preserve"> </w:t>
+      </w:r>
+      <w:r>
+        <w:rPr>
+          <w:rFonts w:cstheme="minorHAnsi"/>
+        </w:rPr>
+        <w:t xml:space="preserve">regularly </w:t>
+      </w:r>
+      <w:r>
+        <w:rPr>
+          <w:rFonts w:cstheme="minorHAnsi"/>
+        </w:rPr>
+        <w:t xml:space="preserve">visit the USAFA Class of 1965 </w:t>
+      </w:r>
+      <w:r>
+        <w:rPr>
+          <w:rFonts w:cstheme="minorHAnsi"/>
+        </w:rPr>
+        <w:t>web site listed above</w:t>
+      </w:r>
+      <w:r>
+        <w:rPr>
+          <w:rFonts w:cstheme="minorHAnsi"/>
+        </w:rPr>
+        <w:t xml:space="preserve"> (note the hyphen between the ‘a’ and the ‘1’)</w:t>
+      </w:r>
+      <w:r>
+        <w:rPr>
+          <w:rFonts w:cstheme="minorHAnsi"/>
+        </w:rPr>
+        <w:t>.</w:t>
+      </w:r>
+      <w:r>
+        <w:rPr>
+          <w:rFonts w:cstheme="minorHAnsi"/>
+        </w:rPr>
+        <w:t xml:space="preserve">  (Note the AOG site &lt;</w:t>
+      </w:r>
+      <w:r>
+        <w:rPr>
+          <w:rFonts w:ascii="Courier New" w:hAnsi="Courier New" w:cstheme="minorHAnsi"/>
+        </w:rPr>
+        <w:t>http://usafa.org</w:t>
+      </w:r>
+      <w:r>
+        <w:rPr>
+          <w:rFonts w:cstheme="minorHAnsi"/>
+        </w:rPr>
+        <w:t>&gt; is for all classes, but it has a link to our class web site.)</w:t>
       </w:r>
     </w:p>
     <w:p>
       <w:pPr>
         <w:rPr>
-          <w:rFonts w:eastAsia="Times New Roman" w:cstheme="minorHAnsi"/>
-          <w:sz w:val="24"/>
-          <w:szCs w:val="24"/>
-        </w:rPr>
-      </w:pPr>
-      <w:r>
-        <w:rPr>
-          <w:rFonts w:cstheme="minorHAnsi"/>
-          <w:b/>
-          <w:sz w:val="24"/>
-          <w:szCs w:val="24"/>
+          <w:rFonts w:cstheme="minorHAnsi"/>
+        </w:rPr>
+      </w:pPr>
+      <w:r>
+        <w:rPr>
+          <w:rFonts w:cstheme="minorHAnsi"/>
+          <w:b/>
           <w:u w:val="single"/>
         </w:rPr>
-        <w:t>What</w:t>
-      </w:r>
-      <w:r>
-        <w:rPr>
-          <w:rFonts w:cstheme="minorHAnsi"/>
-          <w:sz w:val="24"/>
-          <w:szCs w:val="24"/>
-        </w:rPr>
-        <w:t xml:space="preserve"> </w:t>
-      </w:r>
-      <w:r>
-        <w:rPr>
-          <w:rFonts w:cstheme="minorHAnsi"/>
-          <w:sz w:val="24"/>
-          <w:szCs w:val="24"/>
-        </w:rPr>
-        <w:t xml:space="preserve">  </w:t>
-      </w:r>
-      <w:r>
-        <w:rPr>
-          <w:rFonts w:eastAsia="Times New Roman" w:cstheme="minorHAnsi"/>
-          <w:sz w:val="24"/>
-          <w:szCs w:val="24"/>
-        </w:rPr>
-        <w:t xml:space="preserve">The </w:t>
-      </w:r>
-      <w:r>
-        <w:rPr>
-          <w:rFonts w:eastAsia="Times New Roman" w:cstheme="minorHAnsi"/>
-          <w:sz w:val="24"/>
-          <w:szCs w:val="24"/>
-        </w:rPr>
-        <w:t xml:space="preserve">USAFA Class of 1965 web site is a site dedicated to all the members of the USAFA Class of 1965 who started with us as we entered the Cadet Wing in September 1961.  It aims to provide a central place to find the latest contact data on all living classmates whether or not they are members of the AOG or whether they graduated or not.  Other aims are to provide a repository for class artifacts and memorabilia and to act as a heritage site for our descendants. </w:t>
+        <w:t xml:space="preserve">Invitation </w:t>
+      </w:r>
+      <w:proofErr w:type="gramStart"/>
+      <w:r>
+        <w:rPr>
+          <w:rFonts w:cstheme="minorHAnsi"/>
+          <w:b/>
+          <w:u w:val="single"/>
+        </w:rPr>
+        <w:t>2</w:t>
+      </w:r>
+      <w:r>
+        <w:rPr>
+          <w:rFonts w:cstheme="minorHAnsi"/>
+        </w:rPr>
+        <w:t xml:space="preserve">  All</w:t>
+      </w:r>
+      <w:proofErr w:type="gramEnd"/>
+      <w:r>
+        <w:rPr>
+          <w:rFonts w:cstheme="minorHAnsi"/>
+        </w:rPr>
+        <w:t xml:space="preserve"> classmates are invited to give a short (30-60 sec) video message </w:t>
+      </w:r>
+      <w:r>
+        <w:rPr>
+          <w:rFonts w:cstheme="minorHAnsi"/>
+        </w:rPr>
+        <w:t>(e.g., greetings, reunion impressions) t</w:t>
+      </w:r>
+      <w:r>
+        <w:rPr>
+          <w:rFonts w:cstheme="minorHAnsi"/>
+        </w:rPr>
+        <w:t>o the class for eventu</w:t>
+      </w:r>
+      <w:r>
+        <w:rPr>
+          <w:rFonts w:cstheme="minorHAnsi"/>
+        </w:rPr>
+        <w:t>al posting on the web site.  Contact</w:t>
+      </w:r>
+      <w:r>
+        <w:rPr>
+          <w:rFonts w:cstheme="minorHAnsi"/>
+        </w:rPr>
+        <w:t xml:space="preserve"> Tom Browder (</w:t>
+      </w:r>
+      <w:r>
+        <w:rPr>
+          <w:rFonts w:cstheme="minorHAnsi"/>
+        </w:rPr>
+        <w:t xml:space="preserve">see </w:t>
+      </w:r>
+      <w:r>
+        <w:rPr>
+          <w:rFonts w:cstheme="minorHAnsi"/>
+        </w:rPr>
+        <w:t>contact data at the end) if you want to participate.   (Family members</w:t>
+      </w:r>
+      <w:r>
+        <w:rPr>
+          <w:rFonts w:cstheme="minorHAnsi"/>
+        </w:rPr>
+        <w:t xml:space="preserve"> are welcome to participate with you</w:t>
+      </w:r>
+      <w:r>
+        <w:rPr>
+          <w:rFonts w:cstheme="minorHAnsi"/>
+        </w:rPr>
+        <w:t>.)</w:t>
+      </w:r>
+      <w:r>
+        <w:rPr>
+          <w:rFonts w:cstheme="minorHAnsi"/>
+        </w:rPr>
+        <w:t xml:space="preserve">  W</w:t>
+      </w:r>
+      <w:r>
+        <w:rPr>
+          <w:rFonts w:cstheme="minorHAnsi"/>
+        </w:rPr>
+        <w:t xml:space="preserve">e will </w:t>
+      </w:r>
+      <w:r>
+        <w:rPr>
+          <w:rFonts w:cstheme="minorHAnsi"/>
+        </w:rPr>
+        <w:t xml:space="preserve">also </w:t>
+      </w:r>
+      <w:r>
+        <w:rPr>
+          <w:rFonts w:cstheme="minorHAnsi"/>
+        </w:rPr>
+        <w:t>gladly accept pictures and videos you take</w:t>
+      </w:r>
+      <w:r>
+        <w:rPr>
+          <w:rFonts w:cstheme="minorHAnsi"/>
+        </w:rPr>
+        <w:t xml:space="preserve"> during the reunion</w:t>
+      </w:r>
+      <w:r>
+        <w:rPr>
+          <w:rFonts w:cstheme="minorHAnsi"/>
+        </w:rPr>
+        <w:t>.</w:t>
       </w:r>
     </w:p>
     <w:p>
       <w:pPr>
         <w:rPr>
           <w:rFonts w:eastAsia="Times New Roman" w:cstheme="minorHAnsi"/>
-          <w:sz w:val="24"/>
-          <w:szCs w:val="24"/>
         </w:rPr>
       </w:pPr>
       <w:proofErr w:type="gramStart"/>
@@ -286,8 +339,6 @@
         <w:rPr>
           <w:rFonts w:eastAsia="Times New Roman" w:cstheme="minorHAnsi"/>
           <w:b/>
-          <w:sz w:val="24"/>
-          <w:szCs w:val="24"/>
           <w:u w:val="single"/>
         </w:rPr>
         <w:t>Background</w:t>
@@ -295,8 +346,6 @@
       <w:r>
         <w:rPr>
           <w:rFonts w:eastAsia="Times New Roman" w:cstheme="minorHAnsi"/>
-          <w:sz w:val="24"/>
-          <w:szCs w:val="24"/>
         </w:rPr>
         <w:t xml:space="preserve">  The</w:t>
       </w:r>
@@ -304,8 +353,6 @@
       <w:r>
         <w:rPr>
           <w:rFonts w:eastAsia="Times New Roman" w:cstheme="minorHAnsi"/>
-          <w:sz w:val="24"/>
-          <w:szCs w:val="24"/>
         </w:rPr>
         <w:t xml:space="preserve"> site was started in the summer of  2010 by Tom Browder and Bill </w:t>
       </w:r>
@@ -313,8 +360,6 @@
       <w:r>
         <w:rPr>
           <w:rFonts w:eastAsia="Times New Roman" w:cstheme="minorHAnsi"/>
-          <w:sz w:val="24"/>
-          <w:szCs w:val="24"/>
         </w:rPr>
         <w:t>Peavy</w:t>
       </w:r>
@@ -322,16 +367,12 @@
       <w:r>
         <w:rPr>
           <w:rFonts w:eastAsia="Times New Roman" w:cstheme="minorHAnsi"/>
-          <w:sz w:val="24"/>
-          <w:szCs w:val="24"/>
         </w:rPr>
         <w:t>, both of CS-24, as a way to contribute to  our 45</w:t>
       </w:r>
       <w:r>
         <w:rPr>
           <w:rFonts w:eastAsia="Times New Roman" w:cstheme="minorHAnsi"/>
-          <w:sz w:val="24"/>
-          <w:szCs w:val="24"/>
           <w:vertAlign w:val="superscript"/>
         </w:rPr>
         <w:t>th</w:t>
@@ -339,32 +380,24 @@
       <w:r>
         <w:rPr>
           <w:rFonts w:eastAsia="Times New Roman" w:cstheme="minorHAnsi"/>
-          <w:sz w:val="24"/>
-          <w:szCs w:val="24"/>
         </w:rPr>
         <w:t xml:space="preserve"> </w:t>
       </w:r>
       <w:r>
         <w:rPr>
           <w:rFonts w:eastAsia="Times New Roman" w:cstheme="minorHAnsi"/>
-          <w:sz w:val="24"/>
-          <w:szCs w:val="24"/>
         </w:rPr>
         <w:t>class reunion</w:t>
       </w:r>
       <w:r>
         <w:rPr>
           <w:rFonts w:eastAsia="Times New Roman" w:cstheme="minorHAnsi"/>
-          <w:sz w:val="24"/>
-          <w:szCs w:val="24"/>
         </w:rPr>
         <w:t>.  Our immediate goal was to try to determine the fate of all our classmates who entered with us in CS-24 in the fall of 1961, and we were able to report “24</w:t>
       </w:r>
       <w:r>
         <w:rPr>
           <w:rFonts w:eastAsia="Times New Roman" w:cstheme="minorHAnsi"/>
-          <w:sz w:val="24"/>
-          <w:szCs w:val="24"/>
           <w:vertAlign w:val="superscript"/>
         </w:rPr>
         <w:t>th</w:t>
@@ -372,74 +405,86 @@
       <w:r>
         <w:rPr>
           <w:rFonts w:eastAsia="Times New Roman" w:cstheme="minorHAnsi"/>
-          <w:sz w:val="24"/>
-          <w:szCs w:val="24"/>
-        </w:rPr>
-        <w:t xml:space="preserve"> Squadron all present or accounted for, sir!” at that reunion.  Since then, with the help of squadron representatives from all 24 squadrons, we have found out the fate </w:t>
-      </w:r>
-      <w:r>
-        <w:rPr>
-          <w:rFonts w:eastAsia="Times New Roman" w:cstheme="minorHAnsi"/>
-          <w:sz w:val="24"/>
-          <w:szCs w:val="24"/>
+        </w:rPr>
+        <w:t xml:space="preserve"> Squadron all present or accounted for, sir!” </w:t>
+      </w:r>
+      <w:r>
+        <w:rPr>
+          <w:rFonts w:eastAsia="Times New Roman" w:cstheme="minorHAnsi"/>
+        </w:rPr>
+        <w:t xml:space="preserve">shortly after </w:t>
+      </w:r>
+      <w:r>
+        <w:rPr>
+          <w:rFonts w:eastAsia="Times New Roman" w:cstheme="minorHAnsi"/>
+        </w:rPr>
+        <w:t xml:space="preserve">that reunion.  Since then, with the help of </w:t>
+      </w:r>
+      <w:r>
+        <w:rPr>
+          <w:rFonts w:eastAsia="Times New Roman" w:cstheme="minorHAnsi"/>
+        </w:rPr>
+        <w:t xml:space="preserve">other classmates, including </w:t>
+      </w:r>
+      <w:r>
+        <w:rPr>
+          <w:rFonts w:eastAsia="Times New Roman" w:cstheme="minorHAnsi"/>
+        </w:rPr>
+        <w:t xml:space="preserve">squadron representatives from all 24 squadrons, we have found out the fate </w:t>
+      </w:r>
+      <w:r>
+        <w:rPr>
+          <w:rFonts w:eastAsia="Times New Roman" w:cstheme="minorHAnsi"/>
         </w:rPr>
         <w:t>of all but 156</w:t>
       </w:r>
       <w:r>
         <w:rPr>
           <w:rFonts w:eastAsia="Times New Roman" w:cstheme="minorHAnsi"/>
-          <w:sz w:val="24"/>
-          <w:szCs w:val="24"/>
         </w:rPr>
         <w:t xml:space="preserve"> classmate</w:t>
       </w:r>
       <w:r>
         <w:rPr>
           <w:rFonts w:eastAsia="Times New Roman" w:cstheme="minorHAnsi"/>
-          <w:sz w:val="24"/>
-          <w:szCs w:val="24"/>
         </w:rPr>
         <w:t>s</w:t>
       </w:r>
       <w:r>
         <w:rPr>
           <w:rFonts w:eastAsia="Times New Roman" w:cstheme="minorHAnsi"/>
-          <w:sz w:val="24"/>
-          <w:szCs w:val="24"/>
         </w:rPr>
         <w:t xml:space="preserve"> out of the approximately </w:t>
       </w:r>
       <w:r>
         <w:rPr>
           <w:rFonts w:eastAsia="Times New Roman" w:cstheme="minorHAnsi"/>
-          <w:sz w:val="24"/>
-          <w:szCs w:val="24"/>
         </w:rPr>
         <w:t xml:space="preserve">756 men </w:t>
       </w:r>
       <w:r>
         <w:rPr>
           <w:rFonts w:eastAsia="Times New Roman" w:cstheme="minorHAnsi"/>
-          <w:sz w:val="24"/>
-          <w:szCs w:val="24"/>
-        </w:rPr>
-        <w:t>that entered with us that fall.</w:t>
+        </w:rPr>
+        <w:t>who</w:t>
+      </w:r>
+      <w:r>
+        <w:rPr>
+          <w:rFonts w:eastAsia="Times New Roman" w:cstheme="minorHAnsi"/>
+        </w:rPr>
+        <w:t xml:space="preserve"> entered with us that fall.</w:t>
       </w:r>
     </w:p>
     <w:p>
       <w:pPr>
         <w:rPr>
           <w:rFonts w:eastAsia="Times New Roman" w:cstheme="minorHAnsi"/>
-          <w:sz w:val="24"/>
-          <w:szCs w:val="24"/>
-        </w:rPr>
-      </w:pPr>
-      <w:r>
-        <w:rPr>
-          <w:rFonts w:eastAsia="Times New Roman" w:cstheme="minorHAnsi"/>
-          <w:b/>
-          <w:sz w:val="24"/>
-          <w:szCs w:val="24"/>
+        </w:rPr>
+      </w:pPr>
+      <w:r>
+        <w:rPr>
+          <w:rFonts w:eastAsia="Times New Roman" w:cstheme="minorHAnsi"/>
+          <w:b/>
           <w:u w:val="single"/>
         </w:rPr>
         <w:t xml:space="preserve">Major </w:t>
@@ -449,8 +494,6 @@
         <w:rPr>
           <w:rFonts w:eastAsia="Times New Roman" w:cstheme="minorHAnsi"/>
           <w:b/>
-          <w:sz w:val="24"/>
-          <w:szCs w:val="24"/>
           <w:u w:val="single"/>
         </w:rPr>
         <w:t>features</w:t>
@@ -459,16 +502,12 @@
         <w:rPr>
           <w:rFonts w:eastAsia="Times New Roman" w:cstheme="minorHAnsi"/>
           <w:b/>
-          <w:sz w:val="24"/>
-          <w:szCs w:val="24"/>
         </w:rPr>
         <w:t xml:space="preserve">  </w:t>
       </w:r>
       <w:r>
         <w:rPr>
           <w:rFonts w:eastAsia="Times New Roman" w:cstheme="minorHAnsi"/>
-          <w:sz w:val="24"/>
-          <w:szCs w:val="24"/>
         </w:rPr>
         <w:t>The</w:t>
       </w:r>
@@ -476,8 +515,6 @@
       <w:r>
         <w:rPr>
           <w:rFonts w:eastAsia="Times New Roman" w:cstheme="minorHAnsi"/>
-          <w:sz w:val="24"/>
-          <w:szCs w:val="24"/>
         </w:rPr>
         <w:t xml:space="preserve"> site has much material on it, but some of the more exciting features are:</w:t>
       </w:r>
@@ -491,49 +528,118 @@
         </w:numPr>
         <w:rPr>
           <w:rFonts w:eastAsia="Times New Roman" w:cstheme="minorHAnsi"/>
-          <w:sz w:val="24"/>
-          <w:szCs w:val="24"/>
-        </w:rPr>
-      </w:pPr>
-      <w:r>
-        <w:rPr>
-          <w:rFonts w:eastAsia="Times New Roman" w:cstheme="minorHAnsi"/>
-          <w:sz w:val="24"/>
-          <w:szCs w:val="24"/>
-        </w:rPr>
-        <w:t xml:space="preserve">Classmates maps – maps showing the location </w:t>
-      </w:r>
-      <w:r>
-        <w:rPr>
-          <w:rFonts w:eastAsia="Times New Roman" w:cstheme="minorHAnsi"/>
-          <w:sz w:val="24"/>
-          <w:szCs w:val="24"/>
+        </w:rPr>
+      </w:pPr>
+      <w:proofErr w:type="gramStart"/>
+      <w:r>
+        <w:rPr>
+          <w:rFonts w:eastAsia="Times New Roman" w:cstheme="minorHAnsi"/>
+        </w:rPr>
+        <w:t>Classmates</w:t>
+      </w:r>
+      <w:proofErr w:type="gramEnd"/>
+      <w:r>
+        <w:rPr>
+          <w:rFonts w:eastAsia="Times New Roman" w:cstheme="minorHAnsi"/>
+        </w:rPr>
+        <w:t xml:space="preserve"> maps – Maps show</w:t>
+      </w:r>
+      <w:r>
+        <w:rPr>
+          <w:rFonts w:eastAsia="Times New Roman" w:cstheme="minorHAnsi"/>
+        </w:rPr>
+        <w:t xml:space="preserve"> the location </w:t>
+      </w:r>
+      <w:r>
+        <w:rPr>
+          <w:rFonts w:eastAsia="Times New Roman" w:cstheme="minorHAnsi"/>
         </w:rPr>
         <w:t xml:space="preserve">and squadron </w:t>
       </w:r>
       <w:r>
         <w:rPr>
           <w:rFonts w:eastAsia="Times New Roman" w:cstheme="minorHAnsi"/>
-          <w:sz w:val="24"/>
-          <w:szCs w:val="24"/>
-        </w:rPr>
-        <w:t>of all living classmates we have contact data for.  Ones who have given explicit permission have their names shown.  As well as a map showing all</w:t>
-      </w:r>
-      <w:r>
-        <w:rPr>
-          <w:rFonts w:eastAsia="Times New Roman" w:cstheme="minorHAnsi"/>
-          <w:sz w:val="24"/>
-          <w:szCs w:val="24"/>
+        </w:rPr>
+        <w:t xml:space="preserve">of all living classmates </w:t>
+      </w:r>
+      <w:r>
+        <w:rPr>
+          <w:rFonts w:eastAsia="Times New Roman" w:cstheme="minorHAnsi"/>
+        </w:rPr>
+        <w:t>for whom we have contact data</w:t>
+      </w:r>
+      <w:r>
+        <w:rPr>
+          <w:rFonts w:eastAsia="Times New Roman" w:cstheme="minorHAnsi"/>
+        </w:rPr>
+        <w:t xml:space="preserve">.  </w:t>
+      </w:r>
+      <w:r>
+        <w:rPr>
+          <w:rFonts w:eastAsia="Times New Roman" w:cstheme="minorHAnsi"/>
+          <w:i/>
+        </w:rPr>
+        <w:t>Ones who have given explicit permission have their names shown.</w:t>
+      </w:r>
+      <w:r>
+        <w:rPr>
+          <w:rFonts w:eastAsia="Times New Roman" w:cstheme="minorHAnsi"/>
+        </w:rPr>
+        <w:t xml:space="preserve">  </w:t>
+      </w:r>
+      <w:r>
+        <w:rPr>
+          <w:rFonts w:eastAsia="Times New Roman" w:cstheme="minorHAnsi"/>
+        </w:rPr>
+        <w:t xml:space="preserve">In addition to maps </w:t>
+      </w:r>
+      <w:r>
+        <w:rPr>
+          <w:rFonts w:eastAsia="Times New Roman" w:cstheme="minorHAnsi"/>
+        </w:rPr>
+        <w:t>showing all</w:t>
+      </w:r>
+      <w:r>
+        <w:rPr>
+          <w:rFonts w:eastAsia="Times New Roman" w:cstheme="minorHAnsi"/>
         </w:rPr>
         <w:t xml:space="preserve"> classmates</w:t>
       </w:r>
       <w:r>
         <w:rPr>
           <w:rFonts w:eastAsia="Times New Roman" w:cstheme="minorHAnsi"/>
-          <w:sz w:val="24"/>
-          <w:szCs w:val="24"/>
-        </w:rPr>
-        <w:t>, the maps are available by group, squadron, and state.</w:t>
+        </w:rPr>
+        <w:t xml:space="preserve">, </w:t>
+      </w:r>
+      <w:r>
+        <w:rPr>
+          <w:rFonts w:eastAsia="Times New Roman" w:cstheme="minorHAnsi"/>
+        </w:rPr>
+        <w:t xml:space="preserve">maps are </w:t>
+      </w:r>
+      <w:r>
+        <w:rPr>
+          <w:rFonts w:eastAsia="Times New Roman" w:cstheme="minorHAnsi"/>
+        </w:rPr>
+        <w:t xml:space="preserve">also </w:t>
+      </w:r>
+      <w:r>
+        <w:rPr>
+          <w:rFonts w:eastAsia="Times New Roman" w:cstheme="minorHAnsi"/>
+        </w:rPr>
+        <w:t xml:space="preserve">available </w:t>
+      </w:r>
+      <w:r>
+        <w:rPr>
+          <w:rFonts w:eastAsia="Times New Roman" w:cstheme="minorHAnsi"/>
+        </w:rPr>
+        <w:t xml:space="preserve">showing classmates </w:t>
+      </w:r>
+      <w:r>
+        <w:rPr>
+          <w:rFonts w:eastAsia="Times New Roman" w:cstheme="minorHAnsi"/>
+        </w:rPr>
+        <w:t>by group, squadron, and state.</w:t>
       </w:r>
     </w:p>
     <w:p>
@@ -543,72 +649,58 @@
           <w:ilvl w:val="0"/>
           <w:numId w:val="2"/>
         </w:numPr>
-        <w:rPr>
-          <w:sz w:val="24"/>
-          <w:szCs w:val="24"/>
-        </w:rPr>
-      </w:pPr>
-      <w:r>
-        <w:rPr>
-          <w:rFonts w:eastAsia="Times New Roman" w:cstheme="minorHAnsi"/>
-          <w:sz w:val="24"/>
-          <w:szCs w:val="24"/>
-        </w:rPr>
-        <w:t>Private area – a private area</w:t>
-      </w:r>
-      <w:r>
-        <w:rPr>
-          <w:rFonts w:eastAsia="Times New Roman" w:cstheme="minorHAnsi"/>
-          <w:sz w:val="24"/>
-          <w:szCs w:val="24"/>
+      </w:pPr>
+      <w:r>
+        <w:rPr>
+          <w:rFonts w:eastAsia="Times New Roman" w:cstheme="minorHAnsi"/>
+        </w:rPr>
+        <w:t>Private area – A</w:t>
+      </w:r>
+      <w:r>
+        <w:rPr>
+          <w:rFonts w:eastAsia="Times New Roman" w:cstheme="minorHAnsi"/>
+        </w:rPr>
+        <w:t xml:space="preserve"> private area</w:t>
+      </w:r>
+      <w:r>
+        <w:rPr>
+          <w:rFonts w:eastAsia="Times New Roman" w:cstheme="minorHAnsi"/>
         </w:rPr>
         <w:t xml:space="preserve">, for authenticated classmates, is available to show contact data that we have.  Authentication is via </w:t>
       </w:r>
       <w:r>
         <w:rPr>
           <w:rFonts w:eastAsia="Times New Roman" w:cstheme="minorHAnsi"/>
-          <w:sz w:val="24"/>
-          <w:szCs w:val="24"/>
         </w:rPr>
         <w:t xml:space="preserve">digital encrypted </w:t>
       </w:r>
       <w:r>
         <w:rPr>
           <w:rFonts w:eastAsia="Times New Roman" w:cstheme="minorHAnsi"/>
-          <w:sz w:val="24"/>
-          <w:szCs w:val="24"/>
         </w:rPr>
         <w:t xml:space="preserve">client </w:t>
       </w:r>
       <w:r>
         <w:rPr>
           <w:rFonts w:eastAsia="Times New Roman" w:cstheme="minorHAnsi"/>
-          <w:sz w:val="24"/>
-          <w:szCs w:val="24"/>
         </w:rPr>
         <w:t>c</w:t>
       </w:r>
       <w:r>
         <w:rPr>
           <w:rFonts w:eastAsia="Times New Roman" w:cstheme="minorHAnsi"/>
-          <w:sz w:val="24"/>
-          <w:szCs w:val="24"/>
         </w:rPr>
         <w:t xml:space="preserve">ertificates </w:t>
       </w:r>
       <w:r>
         <w:rPr>
           <w:rFonts w:eastAsia="Times New Roman" w:cstheme="minorHAnsi"/>
-          <w:sz w:val="24"/>
-          <w:szCs w:val="24"/>
         </w:rPr>
         <w:t xml:space="preserve">available from </w:t>
       </w:r>
       <w:r>
         <w:rPr>
           <w:rFonts w:eastAsia="Times New Roman" w:cstheme="minorHAnsi"/>
-          <w:sz w:val="24"/>
-          <w:szCs w:val="24"/>
         </w:rPr>
         <w:t>CS site reps.</w:t>
       </w:r>
@@ -620,18 +712,18 @@
           <w:ilvl w:val="0"/>
           <w:numId w:val="2"/>
         </w:numPr>
-        <w:rPr>
-          <w:sz w:val="24"/>
-          <w:szCs w:val="24"/>
-        </w:rPr>
-      </w:pPr>
-      <w:r>
-        <w:rPr>
-          <w:rFonts w:eastAsia="Times New Roman" w:cstheme="minorHAnsi"/>
-          <w:sz w:val="24"/>
-          <w:szCs w:val="24"/>
-        </w:rPr>
-        <w:t>Pictures – Pictures of us from the 1962 Polaris are shown and grouped several ways including by squadron and first letter of the last name.</w:t>
+      </w:pPr>
+      <w:r>
+        <w:rPr>
+          <w:rFonts w:eastAsia="Times New Roman" w:cstheme="minorHAnsi"/>
+        </w:rPr>
+        <w:t>Pictures – P</w:t>
+      </w:r>
+      <w:r>
+        <w:rPr>
+          <w:rFonts w:eastAsia="Times New Roman" w:cstheme="minorHAnsi"/>
+        </w:rPr>
+        <w:t>ictures of us from the 1962 Polaris are shown and grouped several ways including by squadron and first letter of the last name.</w:t>
       </w:r>
     </w:p>
     <w:p>
@@ -641,16 +733,10 @@
           <w:ilvl w:val="0"/>
           <w:numId w:val="2"/>
         </w:numPr>
-        <w:rPr>
-          <w:sz w:val="24"/>
-          <w:szCs w:val="24"/>
-        </w:rPr>
-      </w:pPr>
-      <w:r>
-        <w:rPr>
-          <w:rFonts w:eastAsia="Times New Roman" w:cstheme="minorHAnsi"/>
-          <w:sz w:val="24"/>
-          <w:szCs w:val="24"/>
+      </w:pPr>
+      <w:r>
+        <w:rPr>
+          <w:rFonts w:eastAsia="Times New Roman" w:cstheme="minorHAnsi"/>
         </w:rPr>
         <w:t>Squadron pictures – There is a PDF montage for each squadron showing the class and squadron crest and all members of the squadron.  The crests are in color, and the picture is suitable for framing.</w:t>
       </w:r>
@@ -662,32 +748,39 @@
           <w:ilvl w:val="0"/>
           <w:numId w:val="2"/>
         </w:numPr>
-        <w:rPr>
-          <w:sz w:val="24"/>
-          <w:szCs w:val="24"/>
-        </w:rPr>
-      </w:pPr>
-      <w:r>
-        <w:rPr>
-          <w:rFonts w:eastAsia="Times New Roman" w:cstheme="minorHAnsi"/>
-          <w:sz w:val="24"/>
-          <w:szCs w:val="24"/>
-        </w:rPr>
-        <w:t>News – news of class-wide interest are added regularly and subscribed members are notified by e-mail as updates occur.</w:t>
+      </w:pPr>
+      <w:r>
+        <w:rPr>
+          <w:rFonts w:eastAsia="Times New Roman" w:cstheme="minorHAnsi"/>
+        </w:rPr>
+        <w:t>Memorabilia – Documents and pictures from our cadet days.</w:t>
       </w:r>
     </w:p>
     <w:p>
       <w:pPr>
-        <w:rPr>
-          <w:sz w:val="24"/>
-          <w:szCs w:val="24"/>
-        </w:rPr>
-      </w:pPr>
-      <w:r>
-        <w:rPr>
-          <w:b/>
-          <w:sz w:val="24"/>
-          <w:szCs w:val="24"/>
+        <w:pStyle w:val="ListParagraph"/>
+        <w:numPr>
+          <w:ilvl w:val="0"/>
+          <w:numId w:val="2"/>
+        </w:numPr>
+      </w:pPr>
+      <w:r>
+        <w:rPr>
+          <w:rFonts w:eastAsia="Times New Roman" w:cstheme="minorHAnsi"/>
+        </w:rPr>
+        <w:t>News – N</w:t>
+      </w:r>
+      <w:r>
+        <w:rPr>
+          <w:rFonts w:eastAsia="Times New Roman" w:cstheme="minorHAnsi"/>
+        </w:rPr>
+        <w:t>ews of class-wide interest are added regularly and subscribed members are notified by e-mail as updates occur.</w:t>
+      </w:r>
+    </w:p>
+    <w:p>
+      <w:r>
+        <w:rPr>
+          <w:b/>
           <w:u w:val="single"/>
         </w:rPr>
         <w:t xml:space="preserve">Planned </w:t>
@@ -696,25 +789,15 @@
       <w:r>
         <w:rPr>
           <w:b/>
-          <w:sz w:val="24"/>
-          <w:szCs w:val="24"/>
           <w:u w:val="single"/>
         </w:rPr>
         <w:t>features</w:t>
       </w:r>
       <w:r>
-        <w:rPr>
-          <w:sz w:val="24"/>
-          <w:szCs w:val="24"/>
-        </w:rPr>
         <w:t xml:space="preserve">  Some</w:t>
       </w:r>
       <w:proofErr w:type="gramEnd"/>
       <w:r>
-        <w:rPr>
-          <w:sz w:val="24"/>
-          <w:szCs w:val="24"/>
-        </w:rPr>
         <w:t xml:space="preserve"> planned features include:</w:t>
       </w:r>
     </w:p>
@@ -725,45 +808,60 @@
           <w:ilvl w:val="0"/>
           <w:numId w:val="3"/>
         </w:numPr>
-        <w:rPr>
-          <w:sz w:val="24"/>
-          <w:szCs w:val="24"/>
-        </w:rPr>
-      </w:pPr>
-      <w:r>
-        <w:rPr>
-          <w:sz w:val="24"/>
-          <w:szCs w:val="24"/>
-        </w:rPr>
-        <w:t>A wiki so that authenticated classmates can add a p</w:t>
-      </w:r>
-      <w:r>
-        <w:rPr>
-          <w:sz w:val="24"/>
-          <w:szCs w:val="24"/>
-        </w:rPr>
+      </w:pPr>
+      <w:r>
+        <w:t xml:space="preserve">A </w:t>
+      </w:r>
+      <w:r>
+        <w:rPr>
+          <w:i/>
+        </w:rPr>
+        <w:t>wiki</w:t>
+      </w:r>
+      <w:r>
+        <w:t xml:space="preserve"> so that authenticated classmates can add a p</w:t>
+      </w:r>
+      <w:r>
         <w:t>age of their o</w:t>
       </w:r>
       <w:r>
-        <w:rPr>
-          <w:sz w:val="24"/>
-          <w:szCs w:val="24"/>
-        </w:rPr>
         <w:t>w</w:t>
       </w:r>
       <w:r>
-        <w:rPr>
-          <w:sz w:val="24"/>
-          <w:szCs w:val="24"/>
-        </w:rPr>
         <w:t>n</w:t>
       </w:r>
       <w:r>
-        <w:rPr>
-          <w:sz w:val="24"/>
-          <w:szCs w:val="24"/>
-        </w:rPr>
-        <w:t xml:space="preserve"> with pictures or other artifacts.</w:t>
+        <w:t xml:space="preserve"> with pictures or other artifacts</w:t>
+      </w:r>
+      <w:r>
+        <w:t xml:space="preserve"> (such as documents, videos, sound clips)</w:t>
+      </w:r>
+      <w:r>
+        <w:t>.</w:t>
+      </w:r>
+      <w:r>
+        <w:t xml:space="preserve"> (A popular example of a wiki is &lt; </w:t>
+      </w:r>
+      <w:r>
+        <w:rPr>
+          <w:rFonts w:ascii="Courier New" w:hAnsi="Courier New"/>
+        </w:rPr>
+        <w:t>https://</w:t>
+      </w:r>
+      <w:r>
+        <w:rPr>
+          <w:rFonts w:ascii="Courier New" w:hAnsi="Courier New"/>
+        </w:rPr>
+        <w:t>www.</w:t>
+      </w:r>
+      <w:r>
+        <w:rPr>
+          <w:rFonts w:ascii="Courier New" w:hAnsi="Courier New"/>
+        </w:rPr>
+        <w:t>wikipedia.org</w:t>
+      </w:r>
+      <w:r>
+        <w:t>&gt;.)</w:t>
       </w:r>
     </w:p>
     <w:p>
@@ -773,113 +871,67 @@
           <w:ilvl w:val="0"/>
           <w:numId w:val="3"/>
         </w:numPr>
-        <w:rPr>
-          <w:sz w:val="24"/>
-          <w:szCs w:val="24"/>
-        </w:rPr>
-      </w:pPr>
-      <w:r>
-        <w:rPr>
-          <w:sz w:val="24"/>
-          <w:szCs w:val="24"/>
-        </w:rPr>
+      </w:pPr>
+      <w:r>
         <w:t>Various m</w:t>
       </w:r>
       <w:r>
-        <w:rPr>
-          <w:sz w:val="24"/>
-          <w:szCs w:val="24"/>
-        </w:rPr>
         <w:t xml:space="preserve">ailing lists </w:t>
       </w:r>
       <w:r>
-        <w:rPr>
-          <w:sz w:val="24"/>
-          <w:szCs w:val="24"/>
-        </w:rPr>
         <w:t>(broken</w:t>
       </w:r>
       <w:r>
-        <w:rPr>
-          <w:sz w:val="24"/>
-          <w:szCs w:val="24"/>
-        </w:rPr>
         <w:t xml:space="preserve"> at the moment</w:t>
       </w:r>
       <w:r>
-        <w:rPr>
-          <w:sz w:val="24"/>
-          <w:szCs w:val="24"/>
-        </w:rPr>
         <w:t>, but may be working as of the reunion opening).</w:t>
       </w:r>
     </w:p>
     <w:p>
       <w:pPr>
         <w:pStyle w:val="ListParagraph"/>
-        <w:rPr>
-          <w:sz w:val="24"/>
-          <w:szCs w:val="24"/>
-        </w:rPr>
       </w:pPr>
     </w:p>
     <w:p>
       <w:pPr>
         <w:pStyle w:val="ListParagraph"/>
         <w:ind w:left="0"/>
-        <w:rPr>
-          <w:sz w:val="24"/>
-          <w:szCs w:val="24"/>
-        </w:rPr>
       </w:pPr>
       <w:proofErr w:type="gramStart"/>
       <w:r>
         <w:rPr>
           <w:b/>
-          <w:sz w:val="24"/>
-          <w:szCs w:val="24"/>
           <w:u w:val="single"/>
         </w:rPr>
         <w:t>Contact</w:t>
       </w:r>
       <w:r>
-        <w:rPr>
-          <w:sz w:val="24"/>
-          <w:szCs w:val="24"/>
-        </w:rPr>
         <w:t xml:space="preserve">  Tom</w:t>
       </w:r>
       <w:proofErr w:type="gramEnd"/>
       <w:r>
-        <w:rPr>
-          <w:sz w:val="24"/>
-          <w:szCs w:val="24"/>
-        </w:rPr>
         <w:t xml:space="preserve"> Browder, CS-24; 850-830-8078 (M); </w:t>
       </w:r>
-      <w:hyperlink r:id="rId6" w:history="1">
+      <w:hyperlink r:id="rId5" w:history="1">
         <w:r>
           <w:rPr>
             <w:rStyle w:val="Hyperlink"/>
-            <w:sz w:val="24"/>
-            <w:szCs w:val="24"/>
           </w:rPr>
           <w:t>tom.browder@gmail.com</w:t>
         </w:r>
       </w:hyperlink>
       <w:r>
-        <w:rPr>
-          <w:sz w:val="24"/>
-          <w:szCs w:val="24"/>
-        </w:rPr>
         <w:t>; s</w:t>
       </w:r>
       <w:r>
-        <w:rPr>
-          <w:sz w:val="24"/>
-          <w:szCs w:val="24"/>
-        </w:rPr>
-        <w:t>taying at the Antlers.</w:t>
+        <w:t>taying at the Antlers</w:t>
+      </w:r>
+      <w:r>
+        <w:t xml:space="preserve"> during the reunion</w:t>
+      </w:r>
+      <w:r>
+        <w:t>.</w:t>
       </w:r>
     </w:p>
     <w:sectPr>

</xml_diff>

<commit_message>
version 3 (proposed final)
</commit_message>
<xml_diff>
--- a/usafa-1965.org-web-site-flyer.docx
+++ b/usafa-1965.org-web-site-flyer.docx
@@ -41,7 +41,15 @@
           <w:sz w:val="52"/>
           <w:szCs w:val="52"/>
         </w:rPr>
-        <w:t>Web Site</w:t>
+        <w:t>Webs</w:t>
+      </w:r>
+      <w:r>
+        <w:rPr>
+          <w:b/>
+          <w:sz w:val="52"/>
+          <w:szCs w:val="52"/>
+        </w:rPr>
+        <w:t>ite</w:t>
       </w:r>
       <w:r>
         <w:rPr>
@@ -103,7 +111,55 @@
         <w:rPr>
           <w:rFonts w:eastAsia="Times New Roman" w:cstheme="minorHAnsi"/>
         </w:rPr>
-        <w:t xml:space="preserve">The USAFA Class of 1965 web site is a site dedicated to all the members of the USAFA Class of 1965 who started with us as we entered the Cadet Wing in August 1961.  It aims to provide a central place to find the latest contact data on all living classmates whether they are members of the AOG or not and whether they graduated or not.  Other aims are to provide a repository for class artifacts and memorabilia and to act as a heritage site for our descendants. </w:t>
+        <w:t>The USAFA Class of 1965 web</w:t>
+      </w:r>
+      <w:r>
+        <w:rPr>
+          <w:rFonts w:eastAsia="Times New Roman" w:cstheme="minorHAnsi"/>
+        </w:rPr>
+        <w:t xml:space="preserve">site is </w:t>
+      </w:r>
+      <w:r>
+        <w:rPr>
+          <w:rFonts w:eastAsia="Times New Roman" w:cstheme="minorHAnsi"/>
+        </w:rPr>
+        <w:t xml:space="preserve">dedicated to the USAFA Class of 1965 </w:t>
+      </w:r>
+      <w:r>
+        <w:rPr>
+          <w:rFonts w:eastAsia="Times New Roman" w:cstheme="minorHAnsi"/>
+        </w:rPr>
+        <w:t xml:space="preserve">members </w:t>
+      </w:r>
+      <w:r>
+        <w:rPr>
+          <w:rFonts w:eastAsia="Times New Roman" w:cstheme="minorHAnsi"/>
+        </w:rPr>
+        <w:t>who entered the Cadet W</w:t>
+      </w:r>
+      <w:r>
+        <w:rPr>
+          <w:rFonts w:eastAsia="Times New Roman" w:cstheme="minorHAnsi"/>
+        </w:rPr>
+        <w:t xml:space="preserve">ing in August 1961.  It </w:t>
+      </w:r>
+      <w:r>
+        <w:rPr>
+          <w:rFonts w:eastAsia="Times New Roman" w:cstheme="minorHAnsi"/>
+        </w:rPr>
+        <w:t>provide</w:t>
+      </w:r>
+      <w:r>
+        <w:rPr>
+          <w:rFonts w:eastAsia="Times New Roman" w:cstheme="minorHAnsi"/>
+        </w:rPr>
+        <w:t>s</w:t>
+      </w:r>
+      <w:r>
+        <w:rPr>
+          <w:rFonts w:eastAsia="Times New Roman" w:cstheme="minorHAnsi"/>
+        </w:rPr>
+        <w:t xml:space="preserve"> a central place to find the latest contact data on all living classmates whether they are members of the AOG or not and whether they graduated or not.  Other aims are to provide a repository for class artifacts and memorabilia and to act as a heritage site for our descendants. </w:t>
       </w:r>
     </w:p>
     <w:p>
@@ -126,7 +182,16 @@
           <w:b/>
           <w:u w:val="single"/>
         </w:rPr>
-        <w:t xml:space="preserve"> 1</w:t>
+        <w:t xml:space="preserve"> </w:t>
+      </w:r>
+      <w:proofErr w:type="gramStart"/>
+      <w:r>
+        <w:rPr>
+          <w:rFonts w:cstheme="minorHAnsi"/>
+          <w:b/>
+          <w:u w:val="single"/>
+        </w:rPr>
+        <w:t>1</w:t>
       </w:r>
       <w:r>
         <w:rPr>
@@ -138,7 +203,14 @@
         <w:rPr>
           <w:rFonts w:cstheme="minorHAnsi"/>
         </w:rPr>
-        <w:t xml:space="preserve">All </w:t>
+        <w:t>All</w:t>
+      </w:r>
+      <w:proofErr w:type="gramEnd"/>
+      <w:r>
+        <w:rPr>
+          <w:rFonts w:cstheme="minorHAnsi"/>
+        </w:rPr>
+        <w:t xml:space="preserve"> </w:t>
       </w:r>
       <w:r>
         <w:rPr>
@@ -174,7 +246,13 @@
         <w:rPr>
           <w:rFonts w:cstheme="minorHAnsi"/>
         </w:rPr>
-        <w:t>web site listed above</w:t>
+        <w:t>website</w:t>
+      </w:r>
+      <w:r>
+        <w:rPr>
+          <w:rFonts w:cstheme="minorHAnsi"/>
+        </w:rPr>
+        <w:t xml:space="preserve"> listed above</w:t>
       </w:r>
       <w:r>
         <w:rPr>
@@ -204,7 +282,19 @@
         <w:rPr>
           <w:rFonts w:cstheme="minorHAnsi"/>
         </w:rPr>
-        <w:t>&gt; is for all classes, but it has a link to our class web site.)</w:t>
+        <w:t xml:space="preserve">&gt; is for all classes, but it has a link to our class </w:t>
+      </w:r>
+      <w:r>
+        <w:rPr>
+          <w:rFonts w:cstheme="minorHAnsi"/>
+        </w:rPr>
+        <w:t>website</w:t>
+      </w:r>
+      <w:r>
+        <w:rPr>
+          <w:rFonts w:cstheme="minorHAnsi"/>
+        </w:rPr>
+        <w:t>.)</w:t>
       </w:r>
     </w:p>
     <w:p>
@@ -259,7 +349,19 @@
         <w:rPr>
           <w:rFonts w:cstheme="minorHAnsi"/>
         </w:rPr>
-        <w:t>al posting on the web site.  Contact</w:t>
+        <w:t xml:space="preserve">al posting on the </w:t>
+      </w:r>
+      <w:r>
+        <w:rPr>
+          <w:rFonts w:cstheme="minorHAnsi"/>
+        </w:rPr>
+        <w:t>website</w:t>
+      </w:r>
+      <w:r>
+        <w:rPr>
+          <w:rFonts w:cstheme="minorHAnsi"/>
+        </w:rPr>
+        <w:t>.  Contact</w:t>
       </w:r>
       <w:r>
         <w:rPr>
@@ -347,14 +449,20 @@
         <w:rPr>
           <w:rFonts w:eastAsia="Times New Roman" w:cstheme="minorHAnsi"/>
         </w:rPr>
-        <w:t xml:space="preserve">  The</w:t>
+        <w:t xml:space="preserve">  </w:t>
+      </w:r>
+      <w:r>
+        <w:rPr>
+          <w:rFonts w:eastAsia="Times New Roman" w:cstheme="minorHAnsi"/>
+        </w:rPr>
+        <w:t>Tom</w:t>
       </w:r>
       <w:proofErr w:type="gramEnd"/>
       <w:r>
         <w:rPr>
           <w:rFonts w:eastAsia="Times New Roman" w:cstheme="minorHAnsi"/>
         </w:rPr>
-        <w:t xml:space="preserve"> site was started in the summer of  2010 by Tom Browder and Bill </w:t>
+        <w:t xml:space="preserve"> Browder and Bill </w:t>
       </w:r>
       <w:proofErr w:type="spellStart"/>
       <w:r>
@@ -368,7 +476,19 @@
         <w:rPr>
           <w:rFonts w:eastAsia="Times New Roman" w:cstheme="minorHAnsi"/>
         </w:rPr>
-        <w:t>, both of CS-24, as a way to contribute to  our 45</w:t>
+        <w:t xml:space="preserve">, both of CS-24, </w:t>
+      </w:r>
+      <w:r>
+        <w:rPr>
+          <w:rFonts w:eastAsia="Times New Roman" w:cstheme="minorHAnsi"/>
+        </w:rPr>
+        <w:t xml:space="preserve">started the site in the summer of 2010 as a way to contribute to </w:t>
+      </w:r>
+      <w:r>
+        <w:rPr>
+          <w:rFonts w:eastAsia="Times New Roman" w:cstheme="minorHAnsi"/>
+        </w:rPr>
+        <w:t>our 45</w:t>
       </w:r>
       <w:r>
         <w:rPr>
@@ -393,7 +513,43 @@
         <w:rPr>
           <w:rFonts w:eastAsia="Times New Roman" w:cstheme="minorHAnsi"/>
         </w:rPr>
-        <w:t>.  Our immediate goal was to try to determine the fate of all our classmates who entered with us in CS-24 in the fall of 1961, and we were able to report “24</w:t>
+        <w:t>.</w:t>
+      </w:r>
+      <w:r>
+        <w:rPr>
+          <w:rFonts w:eastAsia="Times New Roman" w:cstheme="minorHAnsi"/>
+        </w:rPr>
+        <w:t xml:space="preserve">  Our immediate goal was </w:t>
+      </w:r>
+      <w:r>
+        <w:rPr>
+          <w:rFonts w:eastAsia="Times New Roman" w:cstheme="minorHAnsi"/>
+        </w:rPr>
+        <w:t>to determine the fate of all our</w:t>
+      </w:r>
+      <w:r>
+        <w:rPr>
+          <w:rFonts w:eastAsia="Times New Roman" w:cstheme="minorHAnsi"/>
+        </w:rPr>
+        <w:t xml:space="preserve"> classmates who entered </w:t>
+      </w:r>
+      <w:r>
+        <w:rPr>
+          <w:rFonts w:eastAsia="Times New Roman" w:cstheme="minorHAnsi"/>
+        </w:rPr>
+        <w:t xml:space="preserve">in CS-24 in </w:t>
+      </w:r>
+      <w:r>
+        <w:rPr>
+          <w:rFonts w:eastAsia="Times New Roman" w:cstheme="minorHAnsi"/>
+        </w:rPr>
+        <w:t>August, 1961.  W</w:t>
+      </w:r>
+      <w:r>
+        <w:rPr>
+          <w:rFonts w:eastAsia="Times New Roman" w:cstheme="minorHAnsi"/>
+        </w:rPr>
+        <w:t>e were able to report “24</w:t>
       </w:r>
       <w:r>
         <w:rPr>
@@ -430,7 +586,27 @@
         <w:rPr>
           <w:rFonts w:eastAsia="Times New Roman" w:cstheme="minorHAnsi"/>
         </w:rPr>
-        <w:t xml:space="preserve">squadron representatives from all 24 squadrons, we have found out the fate </w:t>
+        <w:t xml:space="preserve">squadron representatives from all 24 squadrons, we have </w:t>
+      </w:r>
+      <w:proofErr w:type="gramStart"/>
+      <w:r>
+        <w:rPr>
+          <w:rFonts w:eastAsia="Times New Roman" w:cstheme="minorHAnsi"/>
+        </w:rPr>
+        <w:t xml:space="preserve">determined </w:t>
+      </w:r>
+      <w:r>
+        <w:rPr>
+          <w:rFonts w:eastAsia="Times New Roman" w:cstheme="minorHAnsi"/>
+        </w:rPr>
+        <w:t xml:space="preserve"> the</w:t>
+      </w:r>
+      <w:proofErr w:type="gramEnd"/>
+      <w:r>
+        <w:rPr>
+          <w:rFonts w:eastAsia="Times New Roman" w:cstheme="minorHAnsi"/>
+        </w:rPr>
+        <w:t xml:space="preserve"> fate </w:t>
       </w:r>
       <w:r>
         <w:rPr>
@@ -442,7 +618,19 @@
         <w:rPr>
           <w:rFonts w:eastAsia="Times New Roman" w:cstheme="minorHAnsi"/>
         </w:rPr>
-        <w:t xml:space="preserve"> classmate</w:t>
+        <w:t xml:space="preserve"> </w:t>
+      </w:r>
+      <w:r>
+        <w:rPr>
+          <w:rFonts w:eastAsia="Times New Roman" w:cstheme="minorHAnsi"/>
+        </w:rPr>
+        <w:t>of our original 756 cl</w:t>
+      </w:r>
+      <w:r>
+        <w:rPr>
+          <w:rFonts w:eastAsia="Times New Roman" w:cstheme="minorHAnsi"/>
+        </w:rPr>
+        <w:t>assmate</w:t>
       </w:r>
       <w:r>
         <w:rPr>
@@ -454,25 +642,45 @@
         <w:rPr>
           <w:rFonts w:eastAsia="Times New Roman" w:cstheme="minorHAnsi"/>
         </w:rPr>
-        <w:t xml:space="preserve"> out of the approximately </w:t>
-      </w:r>
-      <w:r>
-        <w:rPr>
-          <w:rFonts w:eastAsia="Times New Roman" w:cstheme="minorHAnsi"/>
-        </w:rPr>
-        <w:t xml:space="preserve">756 men </w:t>
-      </w:r>
-      <w:r>
-        <w:rPr>
-          <w:rFonts w:eastAsia="Times New Roman" w:cstheme="minorHAnsi"/>
-        </w:rPr>
-        <w:t>who</w:t>
-      </w:r>
-      <w:r>
-        <w:rPr>
-          <w:rFonts w:eastAsia="Times New Roman" w:cstheme="minorHAnsi"/>
-        </w:rPr>
-        <w:t xml:space="preserve"> entered with us that fall.</w:t>
+        <w:t>.</w:t>
+      </w:r>
+      <w:r>
+        <w:rPr>
+          <w:rFonts w:eastAsia="Times New Roman" w:cstheme="minorHAnsi"/>
+        </w:rPr>
+        <w:t xml:space="preserve">  (Note: </w:t>
+      </w:r>
+      <w:r>
+        <w:rPr>
+          <w:rFonts w:cstheme="minorHAnsi"/>
+          <w:color w:val="222222"/>
+          <w:shd w:val="clear" w:color="auto" w:fill="FFFFFF"/>
+        </w:rPr>
+        <w:t>Squad</w:t>
+      </w:r>
+      <w:r>
+        <w:rPr>
+          <w:rFonts w:cstheme="minorHAnsi"/>
+          <w:color w:val="222222"/>
+          <w:shd w:val="clear" w:color="auto" w:fill="FFFFFF"/>
+        </w:rPr>
+        <w:t>ron representative are listed on the web</w:t>
+      </w:r>
+      <w:r>
+        <w:rPr>
+          <w:rFonts w:cstheme="minorHAnsi"/>
+          <w:color w:val="222222"/>
+          <w:shd w:val="clear" w:color="auto" w:fill="FFFFFF"/>
+        </w:rPr>
+        <w:t>site.</w:t>
+      </w:r>
+      <w:r>
+        <w:rPr>
+          <w:rFonts w:cstheme="minorHAnsi"/>
+          <w:color w:val="222222"/>
+          <w:shd w:val="clear" w:color="auto" w:fill="FFFFFF"/>
+        </w:rPr>
+        <w:t>)</w:t>
       </w:r>
     </w:p>
     <w:p>
@@ -666,7 +874,19 @@
         <w:rPr>
           <w:rFonts w:eastAsia="Times New Roman" w:cstheme="minorHAnsi"/>
         </w:rPr>
-        <w:t xml:space="preserve">, for authenticated classmates, is available to show contact data that we have.  Authentication is via </w:t>
+        <w:t xml:space="preserve">, for authenticated classmates, </w:t>
+      </w:r>
+      <w:r>
+        <w:rPr>
+          <w:rFonts w:eastAsia="Times New Roman" w:cstheme="minorHAnsi"/>
+        </w:rPr>
+        <w:t xml:space="preserve">displays up-to-date </w:t>
+      </w:r>
+      <w:r>
+        <w:rPr>
+          <w:rFonts w:eastAsia="Times New Roman" w:cstheme="minorHAnsi"/>
+        </w:rPr>
+        <w:t xml:space="preserve">contact data.  Authentication is via </w:t>
       </w:r>
       <w:r>
         <w:rPr>
@@ -723,7 +943,13 @@
         <w:rPr>
           <w:rFonts w:eastAsia="Times New Roman" w:cstheme="minorHAnsi"/>
         </w:rPr>
-        <w:t>ictures of us from the 1962 Polaris are shown and grouped several ways including by squadron and first letter of the last name.</w:t>
+        <w:t xml:space="preserve">ictures </w:t>
+      </w:r>
+      <w:r>
+        <w:rPr>
+          <w:rFonts w:eastAsia="Times New Roman" w:cstheme="minorHAnsi"/>
+        </w:rPr>
+        <w:t>from the 1962 Polaris are shown and grouped several ways including by squadron and first letter of the last name.</w:t>
       </w:r>
     </w:p>
     <w:p>

</xml_diff>